<commit_message>
Revert "Revert "update BMR""
This reverts commit 25719dac478d34518552851d99df369a00dd79cd.
</commit_message>
<xml_diff>
--- a/Setline/Setlinedoc.docx
+++ b/Setline/Setlinedoc.docx
@@ -2,15 +2,17 @@
 <file path=word/document.xml><?xml version="1.0" encoding="utf-8"?>
 <w:document xmlns:wpc="http://schemas.microsoft.com/office/word/2010/wordprocessingCanvas" xmlns:cx="http://schemas.microsoft.com/office/drawing/2014/chartex" xmlns:cx1="http://schemas.microsoft.com/office/drawing/2015/9/8/chartex" xmlns:cx2="http://schemas.microsoft.com/office/drawing/2015/10/21/chartex" xmlns:cx3="http://schemas.microsoft.com/office/drawing/2016/5/9/chartex" xmlns:cx4="http://schemas.microsoft.com/office/drawing/2016/5/10/chartex" xmlns:cx5="http://schemas.microsoft.com/office/drawing/2016/5/11/chartex" xmlns:cx6="http://schemas.microsoft.com/office/drawing/2016/5/12/chartex" xmlns:cx7="http://schemas.microsoft.com/office/drawing/2016/5/13/chartex" xmlns:cx8="http://schemas.microsoft.com/office/drawing/2016/5/14/chartex" xmlns:mc="http://schemas.openxmlformats.org/markup-compatibility/2006" xmlns:aink="http://schemas.microsoft.com/office/drawing/2016/ink" xmlns:am3d="http://schemas.microsoft.com/office/drawing/2017/model3d" xmlns:o="urn:schemas-microsoft-com:office:office" xmlns:r="http://schemas.openxmlformats.org/officeDocument/2006/relationships" xmlns:m="http://schemas.openxmlformats.org/officeDocument/2006/math" xmlns:v="urn:schemas-microsoft-com:vml" xmlns:wp14="http://schemas.microsoft.com/office/word/2010/wordprocessingDrawing" xmlns:wp="http://schemas.openxmlformats.org/drawingml/2006/wordprocessingDrawing" xmlns:w10="urn:schemas-microsoft-com:office:word" xmlns:w="http://schemas.openxmlformats.org/wordprocessingml/2006/main" xmlns:w14="http://schemas.microsoft.com/office/word/2010/wordml" xmlns:w15="http://schemas.microsoft.com/office/word/2012/wordml" xmlns:w16cid="http://schemas.microsoft.com/office/word/2016/wordml/cid" xmlns:w16se="http://schemas.microsoft.com/office/word/2015/wordml/symex" xmlns:wpg="http://schemas.microsoft.com/office/word/2010/wordprocessingGroup" xmlns:wpi="http://schemas.microsoft.com/office/word/2010/wordprocessingInk" xmlns:wne="http://schemas.microsoft.com/office/word/2006/wordml" xmlns:wps="http://schemas.microsoft.com/office/word/2010/wordprocessingShape" mc:Ignorable="w14 w15 w16se w16cid wp14">
   <w:body>
+    <w:p/>
+    <w:p/>
     <w:p>
       <w:r>
         <w:rPr>
           <w:noProof/>
         </w:rPr>
         <w:drawing>
-          <wp:inline distT="0" distB="0" distL="0" distR="0" wp14:anchorId="45EF536A" wp14:editId="15870E3D">
-            <wp:extent cx="4495800" cy="2533650"/>
-            <wp:effectExtent l="0" t="0" r="0" b="0"/>
+          <wp:inline distT="0" distB="0" distL="0" distR="0" wp14:anchorId="14BECD4D" wp14:editId="50994DFC">
+            <wp:extent cx="5915341" cy="3562350"/>
+            <wp:effectExtent l="0" t="0" r="9525" b="0"/>
             <wp:docPr id="1" name="Picture 1"/>
             <wp:cNvGraphicFramePr>
               <a:graphicFrameLocks xmlns:a="http://schemas.openxmlformats.org/drawingml/2006/main" noChangeAspect="1"/>
@@ -24,13 +26,13 @@
                   </pic:nvPicPr>
                   <pic:blipFill rotWithShape="1">
                     <a:blip r:embed="rId5"/>
-                    <a:srcRect l="2826" t="12414" r="18735" b="8966"/>
+                    <a:srcRect l="9638" r="15578" b="19901"/>
                     <a:stretch/>
                   </pic:blipFill>
                   <pic:spPr bwMode="auto">
                     <a:xfrm>
                       <a:off x="0" y="0"/>
-                      <a:ext cx="4495800" cy="2533650"/>
+                      <a:ext cx="5917111" cy="3563416"/>
                     </a:xfrm>
                     <a:prstGeom prst="rect">
                       <a:avLst/>
@@ -57,10 +59,10 @@
           <w:noProof/>
         </w:rPr>
         <w:drawing>
-          <wp:inline distT="0" distB="0" distL="0" distR="0" wp14:anchorId="1AD56954" wp14:editId="006407FC">
-            <wp:extent cx="5010150" cy="3257550"/>
-            <wp:effectExtent l="0" t="0" r="0" b="0"/>
-            <wp:docPr id="2" name="Picture 2"/>
+          <wp:inline distT="0" distB="0" distL="0" distR="0" wp14:anchorId="1B32AB50" wp14:editId="2557FFC9">
+            <wp:extent cx="4324350" cy="3194050"/>
+            <wp:effectExtent l="0" t="0" r="0" b="6350"/>
+            <wp:docPr id="4" name="Picture 4"/>
             <wp:cNvGraphicFramePr>
               <a:graphicFrameLocks xmlns:a="http://schemas.openxmlformats.org/drawingml/2006/main" noChangeAspect="1"/>
             </wp:cNvGraphicFramePr>
@@ -73,13 +75,13 @@
                   </pic:nvPicPr>
                   <pic:blipFill rotWithShape="1">
                     <a:blip r:embed="rId6"/>
-                    <a:srcRect l="2160" r="10425" b="-1084"/>
+                    <a:srcRect l="9306" t="887" r="15244" b="1"/>
                     <a:stretch/>
                   </pic:blipFill>
                   <pic:spPr bwMode="auto">
                     <a:xfrm>
                       <a:off x="0" y="0"/>
-                      <a:ext cx="5010150" cy="3257550"/>
+                      <a:ext cx="4324350" cy="3194050"/>
                     </a:xfrm>
                     <a:prstGeom prst="rect">
                       <a:avLst/>
@@ -101,22 +103,16 @@
       </w:r>
     </w:p>
     <w:p>
-      <w:pPr>
-        <w:rPr>
-          <w:rFonts w:hint="cs"/>
-          <w:cs/>
-        </w:rPr>
-      </w:pPr>
       <w:r>
         <w:rPr>
           <w:noProof/>
         </w:rPr>
         <w:lastRenderedPageBreak/>
         <w:drawing>
-          <wp:inline distT="0" distB="0" distL="0" distR="0" wp14:anchorId="0F3C93ED" wp14:editId="7991A46F">
-            <wp:extent cx="5362575" cy="3222625"/>
-            <wp:effectExtent l="0" t="0" r="9525" b="0"/>
-            <wp:docPr id="3" name="Picture 3"/>
+          <wp:inline distT="0" distB="0" distL="0" distR="0" wp14:anchorId="4179D9DD" wp14:editId="22566879">
+            <wp:extent cx="4457700" cy="3184525"/>
+            <wp:effectExtent l="0" t="0" r="0" b="0"/>
+            <wp:docPr id="5" name="Picture 5"/>
             <wp:cNvGraphicFramePr>
               <a:graphicFrameLocks xmlns:a="http://schemas.openxmlformats.org/drawingml/2006/main" noChangeAspect="1"/>
             </wp:cNvGraphicFramePr>
@@ -129,13 +125,112 @@
                   </pic:nvPicPr>
                   <pic:blipFill rotWithShape="1">
                     <a:blip r:embed="rId7"/>
-                    <a:srcRect r="6437"/>
+                    <a:srcRect l="7811" t="1182" r="14414"/>
                     <a:stretch/>
                   </pic:blipFill>
                   <pic:spPr bwMode="auto">
                     <a:xfrm>
                       <a:off x="0" y="0"/>
-                      <a:ext cx="5362575" cy="3222625"/>
+                      <a:ext cx="4457700" cy="3184525"/>
+                    </a:xfrm>
+                    <a:prstGeom prst="rect">
+                      <a:avLst/>
+                    </a:prstGeom>
+                    <a:ln>
+                      <a:noFill/>
+                    </a:ln>
+                    <a:extLst>
+                      <a:ext uri="{53640926-AAD7-44D8-BBD7-CCE9431645EC}">
+                        <a14:shadowObscured xmlns:a14="http://schemas.microsoft.com/office/drawing/2010/main"/>
+                      </a:ext>
+                    </a:extLst>
+                  </pic:spPr>
+                </pic:pic>
+              </a:graphicData>
+            </a:graphic>
+          </wp:inline>
+        </w:drawing>
+      </w:r>
+    </w:p>
+    <w:p>
+      <w:r>
+        <w:rPr>
+          <w:noProof/>
+        </w:rPr>
+        <w:drawing>
+          <wp:inline distT="0" distB="0" distL="0" distR="0" wp14:anchorId="7A0E539F" wp14:editId="795BE23F">
+            <wp:extent cx="4562475" cy="3070225"/>
+            <wp:effectExtent l="0" t="0" r="9525" b="0"/>
+            <wp:docPr id="8" name="Picture 8"/>
+            <wp:cNvGraphicFramePr>
+              <a:graphicFrameLocks xmlns:a="http://schemas.openxmlformats.org/drawingml/2006/main" noChangeAspect="1"/>
+            </wp:cNvGraphicFramePr>
+            <a:graphic xmlns:a="http://schemas.openxmlformats.org/drawingml/2006/main">
+              <a:graphicData uri="http://schemas.openxmlformats.org/drawingml/2006/picture">
+                <pic:pic xmlns:pic="http://schemas.openxmlformats.org/drawingml/2006/picture">
+                  <pic:nvPicPr>
+                    <pic:cNvPr id="1" name=""/>
+                    <pic:cNvPicPr/>
+                  </pic:nvPicPr>
+                  <pic:blipFill rotWithShape="1">
+                    <a:blip r:embed="rId8"/>
+                    <a:srcRect l="8808" t="4729" r="11589"/>
+                    <a:stretch/>
+                  </pic:blipFill>
+                  <pic:spPr bwMode="auto">
+                    <a:xfrm>
+                      <a:off x="0" y="0"/>
+                      <a:ext cx="4562475" cy="3070225"/>
+                    </a:xfrm>
+                    <a:prstGeom prst="rect">
+                      <a:avLst/>
+                    </a:prstGeom>
+                    <a:ln>
+                      <a:noFill/>
+                    </a:ln>
+                    <a:extLst>
+                      <a:ext uri="{53640926-AAD7-44D8-BBD7-CCE9431645EC}">
+                        <a14:shadowObscured xmlns:a14="http://schemas.microsoft.com/office/drawing/2010/main"/>
+                      </a:ext>
+                    </a:extLst>
+                  </pic:spPr>
+                </pic:pic>
+              </a:graphicData>
+            </a:graphic>
+          </wp:inline>
+        </w:drawing>
+      </w:r>
+    </w:p>
+    <w:p>
+      <w:r>
+        <w:rPr>
+          <w:noProof/>
+        </w:rPr>
+        <w:lastRenderedPageBreak/>
+        <w:drawing>
+          <wp:inline distT="0" distB="0" distL="0" distR="0" wp14:anchorId="3FAB548E" wp14:editId="2E164749">
+            <wp:extent cx="4895850" cy="3175000"/>
+            <wp:effectExtent l="0" t="0" r="0" b="6350"/>
+            <wp:docPr id="6" name="Picture 6"/>
+            <wp:cNvGraphicFramePr>
+              <a:graphicFrameLocks xmlns:a="http://schemas.openxmlformats.org/drawingml/2006/main" noChangeAspect="1"/>
+            </wp:cNvGraphicFramePr>
+            <a:graphic xmlns:a="http://schemas.openxmlformats.org/drawingml/2006/main">
+              <a:graphicData uri="http://schemas.openxmlformats.org/drawingml/2006/picture">
+                <pic:pic xmlns:pic="http://schemas.openxmlformats.org/drawingml/2006/picture">
+                  <pic:nvPicPr>
+                    <pic:cNvPr id="1" name=""/>
+                    <pic:cNvPicPr/>
+                  </pic:nvPicPr>
+                  <pic:blipFill rotWithShape="1">
+                    <a:blip r:embed="rId9"/>
+                    <a:srcRect l="9805" t="1478" r="4774"/>
+                    <a:stretch/>
+                  </pic:blipFill>
+                  <pic:spPr bwMode="auto">
+                    <a:xfrm>
+                      <a:off x="0" y="0"/>
+                      <a:ext cx="4895850" cy="3175000"/>
                     </a:xfrm>
                     <a:prstGeom prst="rect">
                       <a:avLst/>
@@ -157,6 +252,55 @@
       </w:r>
       <w:bookmarkStart w:id="0" w:name="_GoBack"/>
       <w:bookmarkEnd w:id="0"/>
+    </w:p>
+    <w:p>
+      <w:r>
+        <w:rPr>
+          <w:noProof/>
+        </w:rPr>
+        <w:drawing>
+          <wp:inline distT="0" distB="0" distL="0" distR="0" wp14:anchorId="396C7AF8" wp14:editId="38798A8F">
+            <wp:extent cx="4638675" cy="3232150"/>
+            <wp:effectExtent l="0" t="0" r="9525" b="6350"/>
+            <wp:docPr id="7" name="Picture 7"/>
+            <wp:cNvGraphicFramePr>
+              <a:graphicFrameLocks xmlns:a="http://schemas.openxmlformats.org/drawingml/2006/main" noChangeAspect="1"/>
+            </wp:cNvGraphicFramePr>
+            <a:graphic xmlns:a="http://schemas.openxmlformats.org/drawingml/2006/main">
+              <a:graphicData uri="http://schemas.openxmlformats.org/drawingml/2006/picture">
+                <pic:pic xmlns:pic="http://schemas.openxmlformats.org/drawingml/2006/picture">
+                  <pic:nvPicPr>
+                    <pic:cNvPr id="1" name=""/>
+                    <pic:cNvPicPr/>
+                  </pic:nvPicPr>
+                  <pic:blipFill rotWithShape="1">
+                    <a:blip r:embed="rId10"/>
+                    <a:srcRect l="8476" t="-296" r="10591" b="1"/>
+                    <a:stretch/>
+                  </pic:blipFill>
+                  <pic:spPr bwMode="auto">
+                    <a:xfrm>
+                      <a:off x="0" y="0"/>
+                      <a:ext cx="4638675" cy="3232150"/>
+                    </a:xfrm>
+                    <a:prstGeom prst="rect">
+                      <a:avLst/>
+                    </a:prstGeom>
+                    <a:ln>
+                      <a:noFill/>
+                    </a:ln>
+                    <a:extLst>
+                      <a:ext uri="{53640926-AAD7-44D8-BBD7-CCE9431645EC}">
+                        <a14:shadowObscured xmlns:a14="http://schemas.microsoft.com/office/drawing/2010/main"/>
+                      </a:ext>
+                    </a:extLst>
+                  </pic:spPr>
+                </pic:pic>
+              </a:graphicData>
+            </a:graphic>
+          </wp:inline>
+        </w:drawing>
+      </w:r>
     </w:p>
     <w:sectPr>
       <w:pgSz w:w="11906" w:h="16838"/>
@@ -862,7 +1006,7 @@
 </file>
 
 <file path=customXml/itemProps1.xml><?xml version="1.0" encoding="utf-8"?>
-<ds:datastoreItem xmlns:ds="http://schemas.openxmlformats.org/officeDocument/2006/customXml" ds:itemID="{91BA909B-8D30-4EEB-930C-B3A3652E0C61}">
+<ds:datastoreItem xmlns:ds="http://schemas.openxmlformats.org/officeDocument/2006/customXml" ds:itemID="{35649273-4FED-4B43-A415-258AD80767E0}">
   <ds:schemaRefs>
     <ds:schemaRef ds:uri="http://schemas.openxmlformats.org/officeDocument/2006/bibliography"/>
   </ds:schemaRefs>

</xml_diff>